<commit_message>
Set headings with paragraph style.
... instead of using character styles. The default on Word for headings is based on paragraph styles
</commit_message>
<xml_diff>
--- a/lib/htmltoword/templates/default.docx
+++ b/lib/htmltoword/templates/default.docx
@@ -4,103 +4,58 @@
   <w:body>
     <w:p>
       <w:pPr>
-        <w:pStyle w:val="Overview"/>
-      </w:pPr>
-      <w:proofErr w:type="spellStart"/>
+        <w:pStyle w:val="Heading1"/>
+      </w:pPr>
       <w:r>
-        <w:t>Oversigt</w:t>
-      </w:r>
-      <w:proofErr w:type="spellEnd"/>
-    </w:p>
-    <w:p>
-      <w:r>
-        <w:rPr>
-          <w:rStyle w:val="question"/>
-        </w:rPr>
-        <w:t>Question 1:</w:t>
-      </w:r>
-      <w:r>
-        <w:t xml:space="preserve"> </w:t>
-      </w:r>
-      <w:r>
-        <w:t>Answer 1</w:t>
+        <w:t>Heading 1</w:t>
       </w:r>
     </w:p>
     <w:p>
+      <w:pPr>
+        <w:pStyle w:val="Heading2"/>
+      </w:pPr>
       <w:r>
-        <w:rPr>
-          <w:rStyle w:val="question"/>
-        </w:rPr>
-        <w:t>Question 2:</w:t>
+        <w:t>Heading 2</w:t>
       </w:r>
+      <w:bookmarkStart w:id="0" w:name="_GoBack"/>
+      <w:bookmarkEnd w:id="0"/>
+    </w:p>
+    <w:p>
+      <w:pPr>
+        <w:pStyle w:val="Heading3"/>
+      </w:pPr>
       <w:r>
-        <w:t xml:space="preserve"> Answer 2</w:t>
+        <w:t>Heading 3</w:t>
       </w:r>
     </w:p>
     <w:p>
+      <w:pPr>
+        <w:pStyle w:val="Heading4"/>
+      </w:pPr>
       <w:r>
-        <w:rPr>
-          <w:rStyle w:val="question"/>
-        </w:rPr>
-        <w:t>Question 3:</w:t>
-      </w:r>
-      <w:r>
-        <w:t xml:space="preserve"> Answer 3</w:t>
+        <w:t>Heading 4</w:t>
       </w:r>
     </w:p>
     <w:p>
       <w:pPr>
-        <w:rPr>
-          <w:rStyle w:val="h1"/>
-        </w:rPr>
+        <w:pStyle w:val="Heading5"/>
       </w:pPr>
       <w:r>
-        <w:rPr>
-          <w:rStyle w:val="h1"/>
-        </w:rPr>
-        <w:t>H1</w:t>
+        <w:t>Heading 5</w:t>
       </w:r>
     </w:p>
     <w:p>
       <w:pPr>
-        <w:rPr>
-          <w:rStyle w:val="h2"/>
-        </w:rPr>
+        <w:pStyle w:val="Heading6"/>
       </w:pPr>
       <w:r>
-        <w:rPr>
-          <w:rStyle w:val="h2"/>
-        </w:rPr>
-        <w:t>H2</w:t>
+        <w:t>Heading 6</w:t>
       </w:r>
     </w:p>
     <w:p>
       <w:pPr>
-        <w:rPr>
-          <w:rStyle w:val="h3"/>
-        </w:rPr>
-      </w:pPr>
-      <w:r>
-        <w:rPr>
-          <w:rStyle w:val="h3"/>
-        </w:rPr>
-        <w:t>H3</w:t>
-      </w:r>
-    </w:p>
-    <w:p>
-      <w:pPr>
-        <w:rPr>
-          <w:rStyle w:val="h4"/>
-        </w:rPr>
-      </w:pPr>
-      <w:r>
-        <w:rPr>
-          <w:rStyle w:val="h4"/>
-        </w:rPr>
-        <w:t>H4</w:t>
-      </w:r>
-      <w:bookmarkStart w:id="0" w:name="_GoBack"/>
-      <w:bookmarkEnd w:id="0"/>
+        <w:pStyle w:val="Heading6"/>
+      </w:pPr>
     </w:p>
     <w:sectPr>
       <w:pgSz w:w="11900" w:h="16840"/>
@@ -115,6 +70,331 @@
 <file path=word/numbering.xml><?xml version="1.0" encoding="utf-8"?>
 <w:numbering xmlns:wpc="http://schemas.microsoft.com/office/word/2010/wordprocessingCanvas" xmlns:mo="http://schemas.microsoft.com/office/mac/office/2008/main" xmlns:mc="http://schemas.openxmlformats.org/markup-compatibility/2006" xmlns:mv="urn:schemas-microsoft-com:mac:vml" xmlns:o="urn:schemas-microsoft-com:office:office" xmlns:r="http://schemas.openxmlformats.org/officeDocument/2006/relationships" xmlns:m="http://schemas.openxmlformats.org/officeDocument/2006/math" xmlns:v="urn:schemas-microsoft-com:vml" xmlns:wp14="http://schemas.microsoft.com/office/word/2010/wordprocessingDrawing" xmlns:wp="http://schemas.openxmlformats.org/drawingml/2006/wordprocessingDrawing" xmlns:w10="urn:schemas-microsoft-com:office:word" xmlns:w="http://schemas.openxmlformats.org/wordprocessingml/2006/main" xmlns:w14="http://schemas.microsoft.com/office/word/2010/wordml" xmlns:wpg="http://schemas.microsoft.com/office/word/2010/wordprocessingGroup" xmlns:wpi="http://schemas.microsoft.com/office/word/2010/wordprocessingInk" xmlns:wne="http://schemas.microsoft.com/office/word/2006/wordml" xmlns:wps="http://schemas.microsoft.com/office/word/2010/wordprocessingShape" mc:Ignorable="w14 wp14">
   <w:abstractNum w:abstractNumId="0">
+    <w:nsid w:val="FFFFFF1D"/>
+    <w:multiLevelType w:val="multilevel"/>
+    <w:tmpl w:val="3E688D28"/>
+    <w:lvl w:ilvl="0">
+      <w:start w:val="1"/>
+      <w:numFmt w:val="bullet"/>
+      <w:lvlText w:val=""/>
+      <w:lvlJc w:val="left"/>
+      <w:pPr>
+        <w:tabs>
+          <w:tab w:val="num" w:pos="0"/>
+        </w:tabs>
+        <w:ind w:left="0" w:firstLine="0"/>
+      </w:pPr>
+      <w:rPr>
+        <w:rFonts w:ascii="Symbol" w:hAnsi="Symbol" w:hint="default"/>
+      </w:rPr>
+    </w:lvl>
+    <w:lvl w:ilvl="1">
+      <w:start w:val="1"/>
+      <w:numFmt w:val="bullet"/>
+      <w:lvlText w:val=""/>
+      <w:lvlJc w:val="left"/>
+      <w:pPr>
+        <w:tabs>
+          <w:tab w:val="num" w:pos="720"/>
+        </w:tabs>
+        <w:ind w:left="1080" w:hanging="360"/>
+      </w:pPr>
+      <w:rPr>
+        <w:rFonts w:ascii="Symbol" w:hAnsi="Symbol" w:hint="default"/>
+      </w:rPr>
+    </w:lvl>
+    <w:lvl w:ilvl="2">
+      <w:start w:val="1"/>
+      <w:numFmt w:val="bullet"/>
+      <w:lvlText w:val="o"/>
+      <w:lvlJc w:val="left"/>
+      <w:pPr>
+        <w:tabs>
+          <w:tab w:val="num" w:pos="1440"/>
+        </w:tabs>
+        <w:ind w:left="1800" w:hanging="360"/>
+      </w:pPr>
+      <w:rPr>
+        <w:rFonts w:ascii="Courier New" w:hAnsi="Courier New" w:cs="Courier New" w:hint="default"/>
+      </w:rPr>
+    </w:lvl>
+    <w:lvl w:ilvl="3">
+      <w:start w:val="1"/>
+      <w:numFmt w:val="bullet"/>
+      <w:lvlText w:val=""/>
+      <w:lvlJc w:val="left"/>
+      <w:pPr>
+        <w:tabs>
+          <w:tab w:val="num" w:pos="2160"/>
+        </w:tabs>
+        <w:ind w:left="2520" w:hanging="360"/>
+      </w:pPr>
+      <w:rPr>
+        <w:rFonts w:ascii="Wingdings" w:hAnsi="Wingdings" w:hint="default"/>
+      </w:rPr>
+    </w:lvl>
+    <w:lvl w:ilvl="4">
+      <w:start w:val="1"/>
+      <w:numFmt w:val="bullet"/>
+      <w:lvlText w:val=""/>
+      <w:lvlJc w:val="left"/>
+      <w:pPr>
+        <w:tabs>
+          <w:tab w:val="num" w:pos="2880"/>
+        </w:tabs>
+        <w:ind w:left="3240" w:hanging="360"/>
+      </w:pPr>
+      <w:rPr>
+        <w:rFonts w:ascii="Wingdings" w:hAnsi="Wingdings" w:hint="default"/>
+      </w:rPr>
+    </w:lvl>
+    <w:lvl w:ilvl="5">
+      <w:start w:val="1"/>
+      <w:numFmt w:val="bullet"/>
+      <w:lvlText w:val=""/>
+      <w:lvlJc w:val="left"/>
+      <w:pPr>
+        <w:tabs>
+          <w:tab w:val="num" w:pos="3600"/>
+        </w:tabs>
+        <w:ind w:left="3960" w:hanging="360"/>
+      </w:pPr>
+      <w:rPr>
+        <w:rFonts w:ascii="Symbol" w:hAnsi="Symbol" w:hint="default"/>
+      </w:rPr>
+    </w:lvl>
+    <w:lvl w:ilvl="6">
+      <w:start w:val="1"/>
+      <w:numFmt w:val="bullet"/>
+      <w:lvlText w:val="o"/>
+      <w:lvlJc w:val="left"/>
+      <w:pPr>
+        <w:tabs>
+          <w:tab w:val="num" w:pos="4320"/>
+        </w:tabs>
+        <w:ind w:left="4680" w:hanging="360"/>
+      </w:pPr>
+      <w:rPr>
+        <w:rFonts w:ascii="Courier New" w:hAnsi="Courier New" w:cs="Courier New" w:hint="default"/>
+      </w:rPr>
+    </w:lvl>
+    <w:lvl w:ilvl="7">
+      <w:start w:val="1"/>
+      <w:numFmt w:val="bullet"/>
+      <w:lvlText w:val=""/>
+      <w:lvlJc w:val="left"/>
+      <w:pPr>
+        <w:tabs>
+          <w:tab w:val="num" w:pos="5040"/>
+        </w:tabs>
+        <w:ind w:left="5400" w:hanging="360"/>
+      </w:pPr>
+      <w:rPr>
+        <w:rFonts w:ascii="Wingdings" w:hAnsi="Wingdings" w:hint="default"/>
+      </w:rPr>
+    </w:lvl>
+    <w:lvl w:ilvl="8">
+      <w:start w:val="1"/>
+      <w:numFmt w:val="bullet"/>
+      <w:lvlText w:val=""/>
+      <w:lvlJc w:val="left"/>
+      <w:pPr>
+        <w:tabs>
+          <w:tab w:val="num" w:pos="5760"/>
+        </w:tabs>
+        <w:ind w:left="6120" w:hanging="360"/>
+      </w:pPr>
+      <w:rPr>
+        <w:rFonts w:ascii="Wingdings" w:hAnsi="Wingdings" w:hint="default"/>
+      </w:rPr>
+    </w:lvl>
+  </w:abstractNum>
+  <w:abstractNum w:abstractNumId="1">
+    <w:nsid w:val="FFFFFF7C"/>
+    <w:multiLevelType w:val="singleLevel"/>
+    <w:tmpl w:val="CDE42726"/>
+    <w:lvl w:ilvl="0">
+      <w:start w:val="1"/>
+      <w:numFmt w:val="decimal"/>
+      <w:lvlText w:val="%1."/>
+      <w:lvlJc w:val="left"/>
+      <w:pPr>
+        <w:tabs>
+          <w:tab w:val="num" w:pos="1492"/>
+        </w:tabs>
+        <w:ind w:left="1492" w:hanging="360"/>
+      </w:pPr>
+    </w:lvl>
+  </w:abstractNum>
+  <w:abstractNum w:abstractNumId="2">
+    <w:nsid w:val="FFFFFF7D"/>
+    <w:multiLevelType w:val="singleLevel"/>
+    <w:tmpl w:val="FBCC7E18"/>
+    <w:lvl w:ilvl="0">
+      <w:start w:val="1"/>
+      <w:numFmt w:val="decimal"/>
+      <w:lvlText w:val="%1."/>
+      <w:lvlJc w:val="left"/>
+      <w:pPr>
+        <w:tabs>
+          <w:tab w:val="num" w:pos="1209"/>
+        </w:tabs>
+        <w:ind w:left="1209" w:hanging="360"/>
+      </w:pPr>
+    </w:lvl>
+  </w:abstractNum>
+  <w:abstractNum w:abstractNumId="3">
+    <w:nsid w:val="FFFFFF7E"/>
+    <w:multiLevelType w:val="singleLevel"/>
+    <w:tmpl w:val="9AEE31BE"/>
+    <w:lvl w:ilvl="0">
+      <w:start w:val="1"/>
+      <w:numFmt w:val="decimal"/>
+      <w:lvlText w:val="%1."/>
+      <w:lvlJc w:val="left"/>
+      <w:pPr>
+        <w:tabs>
+          <w:tab w:val="num" w:pos="926"/>
+        </w:tabs>
+        <w:ind w:left="926" w:hanging="360"/>
+      </w:pPr>
+    </w:lvl>
+  </w:abstractNum>
+  <w:abstractNum w:abstractNumId="4">
+    <w:nsid w:val="FFFFFF7F"/>
+    <w:multiLevelType w:val="singleLevel"/>
+    <w:tmpl w:val="9CD28B00"/>
+    <w:lvl w:ilvl="0">
+      <w:start w:val="1"/>
+      <w:numFmt w:val="decimal"/>
+      <w:lvlText w:val="%1."/>
+      <w:lvlJc w:val="left"/>
+      <w:pPr>
+        <w:tabs>
+          <w:tab w:val="num" w:pos="643"/>
+        </w:tabs>
+        <w:ind w:left="643" w:hanging="360"/>
+      </w:pPr>
+    </w:lvl>
+  </w:abstractNum>
+  <w:abstractNum w:abstractNumId="5">
+    <w:nsid w:val="FFFFFF80"/>
+    <w:multiLevelType w:val="singleLevel"/>
+    <w:tmpl w:val="564E71A8"/>
+    <w:lvl w:ilvl="0">
+      <w:start w:val="1"/>
+      <w:numFmt w:val="bullet"/>
+      <w:lvlText w:val=""/>
+      <w:lvlJc w:val="left"/>
+      <w:pPr>
+        <w:tabs>
+          <w:tab w:val="num" w:pos="1492"/>
+        </w:tabs>
+        <w:ind w:left="1492" w:hanging="360"/>
+      </w:pPr>
+      <w:rPr>
+        <w:rFonts w:ascii="Symbol" w:hAnsi="Symbol" w:hint="default"/>
+      </w:rPr>
+    </w:lvl>
+  </w:abstractNum>
+  <w:abstractNum w:abstractNumId="6">
+    <w:nsid w:val="FFFFFF81"/>
+    <w:multiLevelType w:val="singleLevel"/>
+    <w:tmpl w:val="6CC8CB22"/>
+    <w:lvl w:ilvl="0">
+      <w:start w:val="1"/>
+      <w:numFmt w:val="bullet"/>
+      <w:lvlText w:val=""/>
+      <w:lvlJc w:val="left"/>
+      <w:pPr>
+        <w:tabs>
+          <w:tab w:val="num" w:pos="1209"/>
+        </w:tabs>
+        <w:ind w:left="1209" w:hanging="360"/>
+      </w:pPr>
+      <w:rPr>
+        <w:rFonts w:ascii="Symbol" w:hAnsi="Symbol" w:hint="default"/>
+      </w:rPr>
+    </w:lvl>
+  </w:abstractNum>
+  <w:abstractNum w:abstractNumId="7">
+    <w:nsid w:val="FFFFFF82"/>
+    <w:multiLevelType w:val="singleLevel"/>
+    <w:tmpl w:val="7B1EB526"/>
+    <w:lvl w:ilvl="0">
+      <w:start w:val="1"/>
+      <w:numFmt w:val="bullet"/>
+      <w:lvlText w:val=""/>
+      <w:lvlJc w:val="left"/>
+      <w:pPr>
+        <w:tabs>
+          <w:tab w:val="num" w:pos="926"/>
+        </w:tabs>
+        <w:ind w:left="926" w:hanging="360"/>
+      </w:pPr>
+      <w:rPr>
+        <w:rFonts w:ascii="Symbol" w:hAnsi="Symbol" w:hint="default"/>
+      </w:rPr>
+    </w:lvl>
+  </w:abstractNum>
+  <w:abstractNum w:abstractNumId="8">
+    <w:nsid w:val="FFFFFF83"/>
+    <w:multiLevelType w:val="singleLevel"/>
+    <w:tmpl w:val="FDBCBF10"/>
+    <w:lvl w:ilvl="0">
+      <w:start w:val="1"/>
+      <w:numFmt w:val="bullet"/>
+      <w:lvlText w:val=""/>
+      <w:lvlJc w:val="left"/>
+      <w:pPr>
+        <w:tabs>
+          <w:tab w:val="num" w:pos="643"/>
+        </w:tabs>
+        <w:ind w:left="643" w:hanging="360"/>
+      </w:pPr>
+      <w:rPr>
+        <w:rFonts w:ascii="Symbol" w:hAnsi="Symbol" w:hint="default"/>
+      </w:rPr>
+    </w:lvl>
+  </w:abstractNum>
+  <w:abstractNum w:abstractNumId="9">
+    <w:nsid w:val="FFFFFF88"/>
+    <w:multiLevelType w:val="singleLevel"/>
+    <w:tmpl w:val="16D2C60E"/>
+    <w:lvl w:ilvl="0">
+      <w:start w:val="1"/>
+      <w:numFmt w:val="decimal"/>
+      <w:lvlText w:val="%1."/>
+      <w:lvlJc w:val="left"/>
+      <w:pPr>
+        <w:tabs>
+          <w:tab w:val="num" w:pos="360"/>
+        </w:tabs>
+        <w:ind w:left="360" w:hanging="360"/>
+      </w:pPr>
+    </w:lvl>
+  </w:abstractNum>
+  <w:abstractNum w:abstractNumId="10">
+    <w:nsid w:val="FFFFFF89"/>
+    <w:multiLevelType w:val="singleLevel"/>
+    <w:tmpl w:val="38347A50"/>
+    <w:lvl w:ilvl="0">
+      <w:start w:val="1"/>
+      <w:numFmt w:val="bullet"/>
+      <w:lvlText w:val=""/>
+      <w:lvlJc w:val="left"/>
+      <w:pPr>
+        <w:tabs>
+          <w:tab w:val="num" w:pos="360"/>
+        </w:tabs>
+        <w:ind w:left="360" w:hanging="360"/>
+      </w:pPr>
+      <w:rPr>
+        <w:rFonts w:ascii="Symbol" w:hAnsi="Symbol" w:hint="default"/>
+      </w:rPr>
+    </w:lvl>
+  </w:abstractNum>
+  <w:abstractNum w:abstractNumId="11">
     <w:nsid w:val="79911088"/>
     <w:multiLevelType w:val="hybridMultilevel"/>
     <w:tmpl w:val="B89254AA"/>
@@ -228,9 +508,42 @@
     </w:lvl>
   </w:abstractNum>
   <w:num w:numId="1">
-    <w:abstractNumId w:val="0"/>
+    <w:abstractNumId w:val="11"/>
   </w:num>
   <w:num w:numId="2">
+    <w:abstractNumId w:val="11"/>
+  </w:num>
+  <w:num w:numId="3">
+    <w:abstractNumId w:val="10"/>
+  </w:num>
+  <w:num w:numId="4">
+    <w:abstractNumId w:val="8"/>
+  </w:num>
+  <w:num w:numId="5">
+    <w:abstractNumId w:val="7"/>
+  </w:num>
+  <w:num w:numId="6">
+    <w:abstractNumId w:val="6"/>
+  </w:num>
+  <w:num w:numId="7">
+    <w:abstractNumId w:val="5"/>
+  </w:num>
+  <w:num w:numId="8">
+    <w:abstractNumId w:val="9"/>
+  </w:num>
+  <w:num w:numId="9">
+    <w:abstractNumId w:val="4"/>
+  </w:num>
+  <w:num w:numId="10">
+    <w:abstractNumId w:val="3"/>
+  </w:num>
+  <w:num w:numId="11">
+    <w:abstractNumId w:val="2"/>
+  </w:num>
+  <w:num w:numId="12">
+    <w:abstractNumId w:val="1"/>
+  </w:num>
+  <w:num w:numId="13">
     <w:abstractNumId w:val="0"/>
   </w:num>
 </w:numbering>
@@ -404,7 +717,7 @@
     <w:link w:val="Heading1Char"/>
     <w:uiPriority w:val="9"/>
     <w:qFormat/>
-    <w:rsid w:val="007F2947"/>
+    <w:rsid w:val="00FE526D"/>
     <w:pPr>
       <w:keepNext/>
       <w:keepLines/>
@@ -412,12 +725,11 @@
       <w:outlineLvl w:val="0"/>
     </w:pPr>
     <w:rPr>
-      <w:rFonts w:asciiTheme="majorHAnsi" w:eastAsiaTheme="majorEastAsia" w:hAnsiTheme="majorHAnsi" w:cstheme="majorBidi"/>
-      <w:b/>
-      <w:bCs/>
-      <w:color w:val="365F91" w:themeColor="accent1" w:themeShade="BF"/>
-      <w:sz w:val="28"/>
-      <w:szCs w:val="28"/>
+      <w:rFonts w:ascii="Arial" w:eastAsiaTheme="majorEastAsia" w:hAnsi="Arial" w:cstheme="majorBidi"/>
+      <w:b/>
+      <w:bCs/>
+      <w:sz w:val="36"/>
+      <w:szCs w:val="36"/>
     </w:rPr>
   </w:style>
   <w:style w:type="paragraph" w:styleId="Heading2">
@@ -426,10 +738,9 @@
     <w:next w:val="Normal"/>
     <w:link w:val="Heading2Char"/>
     <w:uiPriority w:val="9"/>
-    <w:semiHidden/>
-    <w:unhideWhenUsed/>
-    <w:qFormat/>
-    <w:rsid w:val="007F2947"/>
+    <w:unhideWhenUsed/>
+    <w:qFormat/>
+    <w:rsid w:val="00FE526D"/>
     <w:pPr>
       <w:keepNext/>
       <w:keepLines/>
@@ -437,11 +748,10 @@
       <w:outlineLvl w:val="1"/>
     </w:pPr>
     <w:rPr>
-      <w:rFonts w:asciiTheme="majorHAnsi" w:eastAsiaTheme="majorEastAsia" w:hAnsiTheme="majorHAnsi" w:cstheme="majorBidi"/>
-      <w:b/>
-      <w:bCs/>
-      <w:color w:val="4F81BD" w:themeColor="accent1"/>
-      <w:sz w:val="26"/>
+      <w:rFonts w:ascii="Arial" w:eastAsiaTheme="majorEastAsia" w:hAnsi="Arial" w:cstheme="majorBidi"/>
+      <w:b/>
+      <w:bCs/>
+      <w:sz w:val="32"/>
       <w:szCs w:val="26"/>
     </w:rPr>
   </w:style>
@@ -451,10 +761,9 @@
     <w:next w:val="Normal"/>
     <w:link w:val="Heading3Char"/>
     <w:uiPriority w:val="9"/>
-    <w:semiHidden/>
-    <w:unhideWhenUsed/>
-    <w:qFormat/>
-    <w:rsid w:val="007F2947"/>
+    <w:unhideWhenUsed/>
+    <w:qFormat/>
+    <w:rsid w:val="00FE526D"/>
     <w:pPr>
       <w:keepNext/>
       <w:keepLines/>
@@ -462,10 +771,10 @@
       <w:outlineLvl w:val="2"/>
     </w:pPr>
     <w:rPr>
-      <w:rFonts w:asciiTheme="majorHAnsi" w:eastAsiaTheme="majorEastAsia" w:hAnsiTheme="majorHAnsi" w:cstheme="majorBidi"/>
-      <w:b/>
-      <w:bCs/>
-      <w:color w:val="4F81BD" w:themeColor="accent1"/>
+      <w:rFonts w:ascii="Arial" w:eastAsiaTheme="majorEastAsia" w:hAnsi="Arial" w:cstheme="majorBidi"/>
+      <w:b/>
+      <w:bCs/>
+      <w:sz w:val="28"/>
     </w:rPr>
   </w:style>
   <w:style w:type="paragraph" w:styleId="Heading4">
@@ -474,10 +783,9 @@
     <w:next w:val="Normal"/>
     <w:link w:val="Heading4Char"/>
     <w:uiPriority w:val="9"/>
-    <w:semiHidden/>
-    <w:unhideWhenUsed/>
-    <w:qFormat/>
-    <w:rsid w:val="007F2947"/>
+    <w:unhideWhenUsed/>
+    <w:qFormat/>
+    <w:rsid w:val="00FE526D"/>
     <w:pPr>
       <w:keepNext/>
       <w:keepLines/>
@@ -485,12 +793,11 @@
       <w:outlineLvl w:val="3"/>
     </w:pPr>
     <w:rPr>
-      <w:rFonts w:asciiTheme="majorHAnsi" w:eastAsiaTheme="majorEastAsia" w:hAnsiTheme="majorHAnsi" w:cstheme="majorBidi"/>
-      <w:b/>
-      <w:bCs/>
-      <w:i/>
-      <w:iCs/>
-      <w:color w:val="4F81BD" w:themeColor="accent1"/>
+      <w:rFonts w:ascii="Arial" w:eastAsiaTheme="majorEastAsia" w:hAnsi="Arial" w:cstheme="majorBidi"/>
+      <w:b/>
+      <w:bCs/>
+      <w:i/>
+      <w:iCs/>
     </w:rPr>
   </w:style>
   <w:style w:type="paragraph" w:styleId="Heading5">
@@ -499,10 +806,9 @@
     <w:next w:val="Normal"/>
     <w:link w:val="Heading5Char"/>
     <w:uiPriority w:val="9"/>
-    <w:semiHidden/>
-    <w:unhideWhenUsed/>
-    <w:qFormat/>
-    <w:rsid w:val="007F2947"/>
+    <w:unhideWhenUsed/>
+    <w:qFormat/>
+    <w:rsid w:val="00FE526D"/>
     <w:pPr>
       <w:keepNext/>
       <w:keepLines/>
@@ -510,8 +816,7 @@
       <w:outlineLvl w:val="4"/>
     </w:pPr>
     <w:rPr>
-      <w:rFonts w:asciiTheme="majorHAnsi" w:eastAsiaTheme="majorEastAsia" w:hAnsiTheme="majorHAnsi" w:cstheme="majorBidi"/>
-      <w:color w:val="243F60" w:themeColor="accent1" w:themeShade="7F"/>
+      <w:rFonts w:ascii="Arial" w:eastAsiaTheme="majorEastAsia" w:hAnsi="Arial" w:cstheme="majorBidi"/>
     </w:rPr>
   </w:style>
   <w:style w:type="paragraph" w:styleId="Heading6">
@@ -520,10 +825,9 @@
     <w:next w:val="Normal"/>
     <w:link w:val="Heading6Char"/>
     <w:uiPriority w:val="9"/>
-    <w:semiHidden/>
-    <w:unhideWhenUsed/>
-    <w:qFormat/>
-    <w:rsid w:val="007F2947"/>
+    <w:unhideWhenUsed/>
+    <w:qFormat/>
+    <w:rsid w:val="00FE526D"/>
     <w:pPr>
       <w:keepNext/>
       <w:keepLines/>
@@ -531,10 +835,9 @@
       <w:outlineLvl w:val="5"/>
     </w:pPr>
     <w:rPr>
-      <w:rFonts w:asciiTheme="majorHAnsi" w:eastAsiaTheme="majorEastAsia" w:hAnsiTheme="majorHAnsi" w:cstheme="majorBidi"/>
-      <w:i/>
-      <w:iCs/>
-      <w:color w:val="243F60" w:themeColor="accent1" w:themeShade="7F"/>
+      <w:rFonts w:ascii="Arial" w:eastAsiaTheme="majorEastAsia" w:hAnsi="Arial" w:cstheme="majorBidi"/>
+      <w:i/>
+      <w:iCs/>
     </w:rPr>
   </w:style>
   <w:style w:type="paragraph" w:styleId="Heading7">
@@ -679,14 +982,13 @@
     <w:basedOn w:val="DefaultParagraphFont"/>
     <w:link w:val="Heading1"/>
     <w:uiPriority w:val="9"/>
-    <w:rsid w:val="007F2947"/>
-    <w:rPr>
-      <w:rFonts w:asciiTheme="majorHAnsi" w:eastAsiaTheme="majorEastAsia" w:hAnsiTheme="majorHAnsi" w:cstheme="majorBidi"/>
-      <w:b/>
-      <w:bCs/>
-      <w:color w:val="365F91" w:themeColor="accent1" w:themeShade="BF"/>
-      <w:sz w:val="28"/>
-      <w:szCs w:val="28"/>
+    <w:rsid w:val="00FE526D"/>
+    <w:rPr>
+      <w:rFonts w:ascii="Arial" w:eastAsiaTheme="majorEastAsia" w:hAnsi="Arial" w:cstheme="majorBidi"/>
+      <w:b/>
+      <w:bCs/>
+      <w:sz w:val="36"/>
+      <w:szCs w:val="36"/>
     </w:rPr>
   </w:style>
   <w:style w:type="character" w:customStyle="1" w:styleId="Heading2Char">
@@ -694,14 +996,12 @@
     <w:basedOn w:val="DefaultParagraphFont"/>
     <w:link w:val="Heading2"/>
     <w:uiPriority w:val="9"/>
-    <w:semiHidden/>
-    <w:rsid w:val="007F2947"/>
-    <w:rPr>
-      <w:rFonts w:asciiTheme="majorHAnsi" w:eastAsiaTheme="majorEastAsia" w:hAnsiTheme="majorHAnsi" w:cstheme="majorBidi"/>
-      <w:b/>
-      <w:bCs/>
-      <w:color w:val="4F81BD" w:themeColor="accent1"/>
-      <w:sz w:val="26"/>
+    <w:rsid w:val="00FE526D"/>
+    <w:rPr>
+      <w:rFonts w:ascii="Arial" w:eastAsiaTheme="majorEastAsia" w:hAnsi="Arial" w:cstheme="majorBidi"/>
+      <w:b/>
+      <w:bCs/>
+      <w:sz w:val="32"/>
       <w:szCs w:val="26"/>
     </w:rPr>
   </w:style>
@@ -710,13 +1010,12 @@
     <w:basedOn w:val="DefaultParagraphFont"/>
     <w:link w:val="Heading3"/>
     <w:uiPriority w:val="9"/>
-    <w:semiHidden/>
-    <w:rsid w:val="007F2947"/>
-    <w:rPr>
-      <w:rFonts w:asciiTheme="majorHAnsi" w:eastAsiaTheme="majorEastAsia" w:hAnsiTheme="majorHAnsi" w:cstheme="majorBidi"/>
-      <w:b/>
-      <w:bCs/>
-      <w:color w:val="4F81BD" w:themeColor="accent1"/>
+    <w:rsid w:val="00FE526D"/>
+    <w:rPr>
+      <w:rFonts w:ascii="Arial" w:eastAsiaTheme="majorEastAsia" w:hAnsi="Arial" w:cstheme="majorBidi"/>
+      <w:b/>
+      <w:bCs/>
+      <w:sz w:val="28"/>
     </w:rPr>
   </w:style>
   <w:style w:type="character" w:customStyle="1" w:styleId="Heading4Char">
@@ -724,15 +1023,13 @@
     <w:basedOn w:val="DefaultParagraphFont"/>
     <w:link w:val="Heading4"/>
     <w:uiPriority w:val="9"/>
-    <w:semiHidden/>
-    <w:rsid w:val="007F2947"/>
-    <w:rPr>
-      <w:rFonts w:asciiTheme="majorHAnsi" w:eastAsiaTheme="majorEastAsia" w:hAnsiTheme="majorHAnsi" w:cstheme="majorBidi"/>
-      <w:b/>
-      <w:bCs/>
-      <w:i/>
-      <w:iCs/>
-      <w:color w:val="4F81BD" w:themeColor="accent1"/>
+    <w:rsid w:val="00FE526D"/>
+    <w:rPr>
+      <w:rFonts w:ascii="Arial" w:eastAsiaTheme="majorEastAsia" w:hAnsi="Arial" w:cstheme="majorBidi"/>
+      <w:b/>
+      <w:bCs/>
+      <w:i/>
+      <w:iCs/>
     </w:rPr>
   </w:style>
   <w:style w:type="character" w:customStyle="1" w:styleId="Heading5Char">
@@ -740,11 +1037,9 @@
     <w:basedOn w:val="DefaultParagraphFont"/>
     <w:link w:val="Heading5"/>
     <w:uiPriority w:val="9"/>
-    <w:semiHidden/>
-    <w:rsid w:val="007F2947"/>
-    <w:rPr>
-      <w:rFonts w:asciiTheme="majorHAnsi" w:eastAsiaTheme="majorEastAsia" w:hAnsiTheme="majorHAnsi" w:cstheme="majorBidi"/>
-      <w:color w:val="243F60" w:themeColor="accent1" w:themeShade="7F"/>
+    <w:rsid w:val="00FE526D"/>
+    <w:rPr>
+      <w:rFonts w:ascii="Arial" w:eastAsiaTheme="majorEastAsia" w:hAnsi="Arial" w:cstheme="majorBidi"/>
     </w:rPr>
   </w:style>
   <w:style w:type="character" w:customStyle="1" w:styleId="Heading6Char">
@@ -752,13 +1047,11 @@
     <w:basedOn w:val="DefaultParagraphFont"/>
     <w:link w:val="Heading6"/>
     <w:uiPriority w:val="9"/>
-    <w:semiHidden/>
-    <w:rsid w:val="007F2947"/>
-    <w:rPr>
-      <w:rFonts w:asciiTheme="majorHAnsi" w:eastAsiaTheme="majorEastAsia" w:hAnsiTheme="majorHAnsi" w:cstheme="majorBidi"/>
-      <w:i/>
-      <w:iCs/>
-      <w:color w:val="243F60" w:themeColor="accent1" w:themeShade="7F"/>
+    <w:rsid w:val="00FE526D"/>
+    <w:rPr>
+      <w:rFonts w:ascii="Arial" w:eastAsiaTheme="majorEastAsia" w:hAnsi="Arial" w:cstheme="majorBidi"/>
+      <w:i/>
+      <w:iCs/>
     </w:rPr>
   </w:style>
   <w:style w:type="character" w:customStyle="1" w:styleId="Heading7Char">
@@ -1066,80 +1359,6 @@
       <w:color w:val="000000"/>
       <w:sz w:val="28"/>
       <w:szCs w:val="28"/>
-    </w:rPr>
-  </w:style>
-  <w:style w:type="paragraph" w:customStyle="1" w:styleId="Overview">
-    <w:name w:val="Overview"/>
-    <w:basedOn w:val="Title"/>
-    <w:next w:val="Normal"/>
-    <w:qFormat/>
-    <w:rsid w:val="007F2947"/>
-    <w:rPr>
-      <w:sz w:val="32"/>
-    </w:rPr>
-  </w:style>
-  <w:style w:type="character" w:customStyle="1" w:styleId="question">
-    <w:name w:val="question"/>
-    <w:basedOn w:val="DefaultParagraphFont"/>
-    <w:uiPriority w:val="1"/>
-    <w:qFormat/>
-    <w:rsid w:val="00661071"/>
-    <w:rPr>
-      <w:rFonts w:asciiTheme="minorHAnsi" w:hAnsiTheme="minorHAnsi"/>
-      <w:b/>
-      <w:bCs/>
-      <w:caps/>
-      <w:smallCaps w:val="0"/>
-      <w:sz w:val="22"/>
-      <w:szCs w:val="22"/>
-    </w:rPr>
-  </w:style>
-  <w:style w:type="character" w:customStyle="1" w:styleId="h1">
-    <w:name w:val="h1"/>
-    <w:basedOn w:val="DefaultParagraphFont"/>
-    <w:uiPriority w:val="1"/>
-    <w:qFormat/>
-    <w:rsid w:val="00A017D7"/>
-    <w:rPr>
-      <w:rFonts w:ascii="Arial" w:hAnsi="Arial"/>
-      <w:b/>
-      <w:sz w:val="40"/>
-    </w:rPr>
-  </w:style>
-  <w:style w:type="character" w:customStyle="1" w:styleId="h2">
-    <w:name w:val="h2"/>
-    <w:basedOn w:val="h1"/>
-    <w:uiPriority w:val="1"/>
-    <w:qFormat/>
-    <w:rsid w:val="00A017D7"/>
-    <w:rPr>
-      <w:rFonts w:ascii="Arial" w:hAnsi="Arial"/>
-      <w:b/>
-      <w:sz w:val="32"/>
-    </w:rPr>
-  </w:style>
-  <w:style w:type="character" w:customStyle="1" w:styleId="h3">
-    <w:name w:val="h3"/>
-    <w:basedOn w:val="h1"/>
-    <w:uiPriority w:val="1"/>
-    <w:qFormat/>
-    <w:rsid w:val="00A017D7"/>
-    <w:rPr>
-      <w:rFonts w:ascii="Arial" w:hAnsi="Arial"/>
-      <w:b/>
-      <w:sz w:val="28"/>
-    </w:rPr>
-  </w:style>
-  <w:style w:type="character" w:customStyle="1" w:styleId="h4">
-    <w:name w:val="h4"/>
-    <w:basedOn w:val="h3"/>
-    <w:uiPriority w:val="1"/>
-    <w:qFormat/>
-    <w:rsid w:val="00A017D7"/>
-    <w:rPr>
-      <w:rFonts w:ascii="Arial" w:hAnsi="Arial"/>
-      <w:b/>
-      <w:sz w:val="24"/>
     </w:rPr>
   </w:style>
 </w:styles>
@@ -1313,7 +1532,7 @@
     <w:link w:val="Heading1Char"/>
     <w:uiPriority w:val="9"/>
     <w:qFormat/>
-    <w:rsid w:val="007F2947"/>
+    <w:rsid w:val="00FE526D"/>
     <w:pPr>
       <w:keepNext/>
       <w:keepLines/>
@@ -1321,12 +1540,11 @@
       <w:outlineLvl w:val="0"/>
     </w:pPr>
     <w:rPr>
-      <w:rFonts w:asciiTheme="majorHAnsi" w:eastAsiaTheme="majorEastAsia" w:hAnsiTheme="majorHAnsi" w:cstheme="majorBidi"/>
-      <w:b/>
-      <w:bCs/>
-      <w:color w:val="365F91" w:themeColor="accent1" w:themeShade="BF"/>
-      <w:sz w:val="28"/>
-      <w:szCs w:val="28"/>
+      <w:rFonts w:ascii="Arial" w:eastAsiaTheme="majorEastAsia" w:hAnsi="Arial" w:cstheme="majorBidi"/>
+      <w:b/>
+      <w:bCs/>
+      <w:sz w:val="36"/>
+      <w:szCs w:val="36"/>
     </w:rPr>
   </w:style>
   <w:style w:type="paragraph" w:styleId="Heading2">
@@ -1335,10 +1553,9 @@
     <w:next w:val="Normal"/>
     <w:link w:val="Heading2Char"/>
     <w:uiPriority w:val="9"/>
-    <w:semiHidden/>
-    <w:unhideWhenUsed/>
-    <w:qFormat/>
-    <w:rsid w:val="007F2947"/>
+    <w:unhideWhenUsed/>
+    <w:qFormat/>
+    <w:rsid w:val="00FE526D"/>
     <w:pPr>
       <w:keepNext/>
       <w:keepLines/>
@@ -1346,11 +1563,10 @@
       <w:outlineLvl w:val="1"/>
     </w:pPr>
     <w:rPr>
-      <w:rFonts w:asciiTheme="majorHAnsi" w:eastAsiaTheme="majorEastAsia" w:hAnsiTheme="majorHAnsi" w:cstheme="majorBidi"/>
-      <w:b/>
-      <w:bCs/>
-      <w:color w:val="4F81BD" w:themeColor="accent1"/>
-      <w:sz w:val="26"/>
+      <w:rFonts w:ascii="Arial" w:eastAsiaTheme="majorEastAsia" w:hAnsi="Arial" w:cstheme="majorBidi"/>
+      <w:b/>
+      <w:bCs/>
+      <w:sz w:val="32"/>
       <w:szCs w:val="26"/>
     </w:rPr>
   </w:style>
@@ -1360,10 +1576,9 @@
     <w:next w:val="Normal"/>
     <w:link w:val="Heading3Char"/>
     <w:uiPriority w:val="9"/>
-    <w:semiHidden/>
-    <w:unhideWhenUsed/>
-    <w:qFormat/>
-    <w:rsid w:val="007F2947"/>
+    <w:unhideWhenUsed/>
+    <w:qFormat/>
+    <w:rsid w:val="00FE526D"/>
     <w:pPr>
       <w:keepNext/>
       <w:keepLines/>
@@ -1371,10 +1586,10 @@
       <w:outlineLvl w:val="2"/>
     </w:pPr>
     <w:rPr>
-      <w:rFonts w:asciiTheme="majorHAnsi" w:eastAsiaTheme="majorEastAsia" w:hAnsiTheme="majorHAnsi" w:cstheme="majorBidi"/>
-      <w:b/>
-      <w:bCs/>
-      <w:color w:val="4F81BD" w:themeColor="accent1"/>
+      <w:rFonts w:ascii="Arial" w:eastAsiaTheme="majorEastAsia" w:hAnsi="Arial" w:cstheme="majorBidi"/>
+      <w:b/>
+      <w:bCs/>
+      <w:sz w:val="28"/>
     </w:rPr>
   </w:style>
   <w:style w:type="paragraph" w:styleId="Heading4">
@@ -1383,10 +1598,9 @@
     <w:next w:val="Normal"/>
     <w:link w:val="Heading4Char"/>
     <w:uiPriority w:val="9"/>
-    <w:semiHidden/>
-    <w:unhideWhenUsed/>
-    <w:qFormat/>
-    <w:rsid w:val="007F2947"/>
+    <w:unhideWhenUsed/>
+    <w:qFormat/>
+    <w:rsid w:val="00FE526D"/>
     <w:pPr>
       <w:keepNext/>
       <w:keepLines/>
@@ -1394,12 +1608,11 @@
       <w:outlineLvl w:val="3"/>
     </w:pPr>
     <w:rPr>
-      <w:rFonts w:asciiTheme="majorHAnsi" w:eastAsiaTheme="majorEastAsia" w:hAnsiTheme="majorHAnsi" w:cstheme="majorBidi"/>
-      <w:b/>
-      <w:bCs/>
-      <w:i/>
-      <w:iCs/>
-      <w:color w:val="4F81BD" w:themeColor="accent1"/>
+      <w:rFonts w:ascii="Arial" w:eastAsiaTheme="majorEastAsia" w:hAnsi="Arial" w:cstheme="majorBidi"/>
+      <w:b/>
+      <w:bCs/>
+      <w:i/>
+      <w:iCs/>
     </w:rPr>
   </w:style>
   <w:style w:type="paragraph" w:styleId="Heading5">
@@ -1408,10 +1621,9 @@
     <w:next w:val="Normal"/>
     <w:link w:val="Heading5Char"/>
     <w:uiPriority w:val="9"/>
-    <w:semiHidden/>
-    <w:unhideWhenUsed/>
-    <w:qFormat/>
-    <w:rsid w:val="007F2947"/>
+    <w:unhideWhenUsed/>
+    <w:qFormat/>
+    <w:rsid w:val="00FE526D"/>
     <w:pPr>
       <w:keepNext/>
       <w:keepLines/>
@@ -1419,8 +1631,7 @@
       <w:outlineLvl w:val="4"/>
     </w:pPr>
     <w:rPr>
-      <w:rFonts w:asciiTheme="majorHAnsi" w:eastAsiaTheme="majorEastAsia" w:hAnsiTheme="majorHAnsi" w:cstheme="majorBidi"/>
-      <w:color w:val="243F60" w:themeColor="accent1" w:themeShade="7F"/>
+      <w:rFonts w:ascii="Arial" w:eastAsiaTheme="majorEastAsia" w:hAnsi="Arial" w:cstheme="majorBidi"/>
     </w:rPr>
   </w:style>
   <w:style w:type="paragraph" w:styleId="Heading6">
@@ -1429,10 +1640,9 @@
     <w:next w:val="Normal"/>
     <w:link w:val="Heading6Char"/>
     <w:uiPriority w:val="9"/>
-    <w:semiHidden/>
-    <w:unhideWhenUsed/>
-    <w:qFormat/>
-    <w:rsid w:val="007F2947"/>
+    <w:unhideWhenUsed/>
+    <w:qFormat/>
+    <w:rsid w:val="00FE526D"/>
     <w:pPr>
       <w:keepNext/>
       <w:keepLines/>
@@ -1440,10 +1650,9 @@
       <w:outlineLvl w:val="5"/>
     </w:pPr>
     <w:rPr>
-      <w:rFonts w:asciiTheme="majorHAnsi" w:eastAsiaTheme="majorEastAsia" w:hAnsiTheme="majorHAnsi" w:cstheme="majorBidi"/>
-      <w:i/>
-      <w:iCs/>
-      <w:color w:val="243F60" w:themeColor="accent1" w:themeShade="7F"/>
+      <w:rFonts w:ascii="Arial" w:eastAsiaTheme="majorEastAsia" w:hAnsi="Arial" w:cstheme="majorBidi"/>
+      <w:i/>
+      <w:iCs/>
     </w:rPr>
   </w:style>
   <w:style w:type="paragraph" w:styleId="Heading7">
@@ -1588,14 +1797,13 @@
     <w:basedOn w:val="DefaultParagraphFont"/>
     <w:link w:val="Heading1"/>
     <w:uiPriority w:val="9"/>
-    <w:rsid w:val="007F2947"/>
-    <w:rPr>
-      <w:rFonts w:asciiTheme="majorHAnsi" w:eastAsiaTheme="majorEastAsia" w:hAnsiTheme="majorHAnsi" w:cstheme="majorBidi"/>
-      <w:b/>
-      <w:bCs/>
-      <w:color w:val="365F91" w:themeColor="accent1" w:themeShade="BF"/>
-      <w:sz w:val="28"/>
-      <w:szCs w:val="28"/>
+    <w:rsid w:val="00FE526D"/>
+    <w:rPr>
+      <w:rFonts w:ascii="Arial" w:eastAsiaTheme="majorEastAsia" w:hAnsi="Arial" w:cstheme="majorBidi"/>
+      <w:b/>
+      <w:bCs/>
+      <w:sz w:val="36"/>
+      <w:szCs w:val="36"/>
     </w:rPr>
   </w:style>
   <w:style w:type="character" w:customStyle="1" w:styleId="Heading2Char">
@@ -1603,14 +1811,12 @@
     <w:basedOn w:val="DefaultParagraphFont"/>
     <w:link w:val="Heading2"/>
     <w:uiPriority w:val="9"/>
-    <w:semiHidden/>
-    <w:rsid w:val="007F2947"/>
-    <w:rPr>
-      <w:rFonts w:asciiTheme="majorHAnsi" w:eastAsiaTheme="majorEastAsia" w:hAnsiTheme="majorHAnsi" w:cstheme="majorBidi"/>
-      <w:b/>
-      <w:bCs/>
-      <w:color w:val="4F81BD" w:themeColor="accent1"/>
-      <w:sz w:val="26"/>
+    <w:rsid w:val="00FE526D"/>
+    <w:rPr>
+      <w:rFonts w:ascii="Arial" w:eastAsiaTheme="majorEastAsia" w:hAnsi="Arial" w:cstheme="majorBidi"/>
+      <w:b/>
+      <w:bCs/>
+      <w:sz w:val="32"/>
       <w:szCs w:val="26"/>
     </w:rPr>
   </w:style>
@@ -1619,13 +1825,12 @@
     <w:basedOn w:val="DefaultParagraphFont"/>
     <w:link w:val="Heading3"/>
     <w:uiPriority w:val="9"/>
-    <w:semiHidden/>
-    <w:rsid w:val="007F2947"/>
-    <w:rPr>
-      <w:rFonts w:asciiTheme="majorHAnsi" w:eastAsiaTheme="majorEastAsia" w:hAnsiTheme="majorHAnsi" w:cstheme="majorBidi"/>
-      <w:b/>
-      <w:bCs/>
-      <w:color w:val="4F81BD" w:themeColor="accent1"/>
+    <w:rsid w:val="00FE526D"/>
+    <w:rPr>
+      <w:rFonts w:ascii="Arial" w:eastAsiaTheme="majorEastAsia" w:hAnsi="Arial" w:cstheme="majorBidi"/>
+      <w:b/>
+      <w:bCs/>
+      <w:sz w:val="28"/>
     </w:rPr>
   </w:style>
   <w:style w:type="character" w:customStyle="1" w:styleId="Heading4Char">
@@ -1633,15 +1838,13 @@
     <w:basedOn w:val="DefaultParagraphFont"/>
     <w:link w:val="Heading4"/>
     <w:uiPriority w:val="9"/>
-    <w:semiHidden/>
-    <w:rsid w:val="007F2947"/>
-    <w:rPr>
-      <w:rFonts w:asciiTheme="majorHAnsi" w:eastAsiaTheme="majorEastAsia" w:hAnsiTheme="majorHAnsi" w:cstheme="majorBidi"/>
-      <w:b/>
-      <w:bCs/>
-      <w:i/>
-      <w:iCs/>
-      <w:color w:val="4F81BD" w:themeColor="accent1"/>
+    <w:rsid w:val="00FE526D"/>
+    <w:rPr>
+      <w:rFonts w:ascii="Arial" w:eastAsiaTheme="majorEastAsia" w:hAnsi="Arial" w:cstheme="majorBidi"/>
+      <w:b/>
+      <w:bCs/>
+      <w:i/>
+      <w:iCs/>
     </w:rPr>
   </w:style>
   <w:style w:type="character" w:customStyle="1" w:styleId="Heading5Char">
@@ -1649,11 +1852,9 @@
     <w:basedOn w:val="DefaultParagraphFont"/>
     <w:link w:val="Heading5"/>
     <w:uiPriority w:val="9"/>
-    <w:semiHidden/>
-    <w:rsid w:val="007F2947"/>
-    <w:rPr>
-      <w:rFonts w:asciiTheme="majorHAnsi" w:eastAsiaTheme="majorEastAsia" w:hAnsiTheme="majorHAnsi" w:cstheme="majorBidi"/>
-      <w:color w:val="243F60" w:themeColor="accent1" w:themeShade="7F"/>
+    <w:rsid w:val="00FE526D"/>
+    <w:rPr>
+      <w:rFonts w:ascii="Arial" w:eastAsiaTheme="majorEastAsia" w:hAnsi="Arial" w:cstheme="majorBidi"/>
     </w:rPr>
   </w:style>
   <w:style w:type="character" w:customStyle="1" w:styleId="Heading6Char">
@@ -1661,13 +1862,11 @@
     <w:basedOn w:val="DefaultParagraphFont"/>
     <w:link w:val="Heading6"/>
     <w:uiPriority w:val="9"/>
-    <w:semiHidden/>
-    <w:rsid w:val="007F2947"/>
-    <w:rPr>
-      <w:rFonts w:asciiTheme="majorHAnsi" w:eastAsiaTheme="majorEastAsia" w:hAnsiTheme="majorHAnsi" w:cstheme="majorBidi"/>
-      <w:i/>
-      <w:iCs/>
-      <w:color w:val="243F60" w:themeColor="accent1" w:themeShade="7F"/>
+    <w:rsid w:val="00FE526D"/>
+    <w:rPr>
+      <w:rFonts w:ascii="Arial" w:eastAsiaTheme="majorEastAsia" w:hAnsi="Arial" w:cstheme="majorBidi"/>
+      <w:i/>
+      <w:iCs/>
     </w:rPr>
   </w:style>
   <w:style w:type="character" w:customStyle="1" w:styleId="Heading7Char">
@@ -1975,80 +2174,6 @@
       <w:color w:val="000000"/>
       <w:sz w:val="28"/>
       <w:szCs w:val="28"/>
-    </w:rPr>
-  </w:style>
-  <w:style w:type="paragraph" w:customStyle="1" w:styleId="Overview">
-    <w:name w:val="Overview"/>
-    <w:basedOn w:val="Title"/>
-    <w:next w:val="Normal"/>
-    <w:qFormat/>
-    <w:rsid w:val="007F2947"/>
-    <w:rPr>
-      <w:sz w:val="32"/>
-    </w:rPr>
-  </w:style>
-  <w:style w:type="character" w:customStyle="1" w:styleId="question">
-    <w:name w:val="question"/>
-    <w:basedOn w:val="DefaultParagraphFont"/>
-    <w:uiPriority w:val="1"/>
-    <w:qFormat/>
-    <w:rsid w:val="00661071"/>
-    <w:rPr>
-      <w:rFonts w:asciiTheme="minorHAnsi" w:hAnsiTheme="minorHAnsi"/>
-      <w:b/>
-      <w:bCs/>
-      <w:caps/>
-      <w:smallCaps w:val="0"/>
-      <w:sz w:val="22"/>
-      <w:szCs w:val="22"/>
-    </w:rPr>
-  </w:style>
-  <w:style w:type="character" w:customStyle="1" w:styleId="h1">
-    <w:name w:val="h1"/>
-    <w:basedOn w:val="DefaultParagraphFont"/>
-    <w:uiPriority w:val="1"/>
-    <w:qFormat/>
-    <w:rsid w:val="00A017D7"/>
-    <w:rPr>
-      <w:rFonts w:ascii="Arial" w:hAnsi="Arial"/>
-      <w:b/>
-      <w:sz w:val="40"/>
-    </w:rPr>
-  </w:style>
-  <w:style w:type="character" w:customStyle="1" w:styleId="h2">
-    <w:name w:val="h2"/>
-    <w:basedOn w:val="h1"/>
-    <w:uiPriority w:val="1"/>
-    <w:qFormat/>
-    <w:rsid w:val="00A017D7"/>
-    <w:rPr>
-      <w:rFonts w:ascii="Arial" w:hAnsi="Arial"/>
-      <w:b/>
-      <w:sz w:val="32"/>
-    </w:rPr>
-  </w:style>
-  <w:style w:type="character" w:customStyle="1" w:styleId="h3">
-    <w:name w:val="h3"/>
-    <w:basedOn w:val="h1"/>
-    <w:uiPriority w:val="1"/>
-    <w:qFormat/>
-    <w:rsid w:val="00A017D7"/>
-    <w:rPr>
-      <w:rFonts w:ascii="Arial" w:hAnsi="Arial"/>
-      <w:b/>
-      <w:sz w:val="28"/>
-    </w:rPr>
-  </w:style>
-  <w:style w:type="character" w:customStyle="1" w:styleId="h4">
-    <w:name w:val="h4"/>
-    <w:basedOn w:val="h3"/>
-    <w:uiPriority w:val="1"/>
-    <w:qFormat/>
-    <w:rsid w:val="00A017D7"/>
-    <w:rPr>
-      <w:rFonts w:ascii="Arial" w:hAnsi="Arial"/>
-      <w:b/>
-      <w:sz w:val="24"/>
     </w:rPr>
   </w:style>
 </w:styles>

</xml_diff>